<commit_message>
lab 3 and 4 updates
</commit_message>
<xml_diff>
--- a/labs/lab03/Lab03.docx
+++ b/labs/lab03/Lab03.docx
@@ -12,27 +12,41 @@
       </w:pPr>
       <w:r>
         <w:rPr>
+          <w:b/>
+          <w:bCs/>
           <w:highlight w:val="yellow"/>
           <w:u w:val="single"/>
         </w:rPr>
+        <w:t>***************************</w:t>
+      </w:r>
+      <w:r>
+        <w:rPr>
+          <w:b/>
+          <w:bCs/>
+          <w:highlight w:val="yellow"/>
+          <w:u w:val="single"/>
+        </w:rPr>
         <w:t>Part 1</w:t>
       </w:r>
-    </w:p>
-    <w:p>
-      <w:pPr>
-        <w:rPr>
-          <w:b/>
-          <w:bCs/>
-        </w:rPr>
-      </w:pPr>
-      <w:r>
-        <w:t>You are consulting for a hospital.  They have a diagnostic test for a disease with a</w:t>
-      </w:r>
-      <w:r>
-        <w:t xml:space="preserve"> </w:t>
-      </w:r>
-      <w:r>
-        <w:t xml:space="preserve">known background </w:t>
+      <w:r>
+        <w:rPr>
+          <w:b/>
+          <w:bCs/>
+          <w:highlight w:val="yellow"/>
+          <w:u w:val="single"/>
+        </w:rPr>
+        <w:t>***************************************</w:t>
+      </w:r>
+    </w:p>
+    <w:p>
+      <w:pPr>
+        <w:rPr>
+          <w:b/>
+          <w:bCs/>
+        </w:rPr>
+      </w:pPr>
+      <w:r>
+        <w:t xml:space="preserve">You are consulting for a hospital.  They have a diagnostic test for a disease with a known background </w:t>
       </w:r>
       <w:r>
         <w:rPr>
@@ -54,62 +68,32 @@
           <w:bCs/>
         </w:rPr>
       </w:pPr>
-      <w:proofErr w:type="gramStart"/>
-      <w:r>
-        <w:rPr>
-          <w:b/>
-          <w:bCs/>
-        </w:rPr>
-        <w:t>p(</w:t>
-      </w:r>
-      <w:proofErr w:type="gramEnd"/>
-      <w:r>
-        <w:rPr>
-          <w:b/>
-          <w:bCs/>
-        </w:rPr>
-        <w:t>positive result | person has disease) = 0.91</w:t>
-      </w:r>
-    </w:p>
-    <w:p>
-      <w:pPr>
-        <w:rPr>
-          <w:b/>
-          <w:bCs/>
-        </w:rPr>
-      </w:pPr>
-      <w:proofErr w:type="gramStart"/>
-      <w:r>
-        <w:rPr>
-          <w:b/>
-          <w:bCs/>
-        </w:rPr>
-        <w:t>p(</w:t>
-      </w:r>
-      <w:proofErr w:type="gramEnd"/>
-      <w:r>
-        <w:rPr>
-          <w:b/>
-          <w:bCs/>
-        </w:rPr>
-        <w:t>negative result| person does not have disease) = 0.84</w:t>
-      </w:r>
-    </w:p>
-    <w:p>
-      <w:r>
-        <w:t>The cost of running the test one time is $1.  The test can be repeated for each patient and the results of the</w:t>
-      </w:r>
-      <w:r>
-        <w:t xml:space="preserve"> </w:t>
-      </w:r>
-      <w:r>
-        <w:t>test are independent of one another allowing for Bayesian updates.  The test always yields a positive or negative</w:t>
-      </w:r>
-      <w:r>
-        <w:t xml:space="preserve"> </w:t>
-      </w:r>
-      <w:r>
-        <w:t>result.</w:t>
+      <w:r>
+        <w:rPr>
+          <w:b/>
+          <w:bCs/>
+        </w:rPr>
+        <w:t>p(positive result | person has disease) = 0.91</w:t>
+      </w:r>
+    </w:p>
+    <w:p>
+      <w:pPr>
+        <w:rPr>
+          <w:b/>
+          <w:bCs/>
+        </w:rPr>
+      </w:pPr>
+      <w:r>
+        <w:rPr>
+          <w:b/>
+          <w:bCs/>
+        </w:rPr>
+        <w:t>p(negative result| person does not have disease) = 0.84</w:t>
+      </w:r>
+    </w:p>
+    <w:p>
+      <w:r>
+        <w:t>The cost of running the test one time is $1.  The test can be repeated for each patient and the results of the test are independent of one another allowing for Bayesian updates.  The test always yields a positive or negative result.</w:t>
       </w:r>
     </w:p>
     <w:p>
@@ -141,13 +125,7 @@
         </w:numPr>
       </w:pPr>
       <w:r>
-        <w:t>Run simulations for a patient with the disease.  About how many times on average must the test be repeated</w:t>
-      </w:r>
-      <w:r>
-        <w:t xml:space="preserve"> </w:t>
-      </w:r>
-      <w:r>
-        <w:t>to achieve the hospital’s requirements?</w:t>
+        <w:t>Run simulations for a patient with the disease.  About how many times on average must the test be repeated to achieve the hospital’s requirements?</w:t>
       </w:r>
     </w:p>
     <w:p>
@@ -158,7 +136,19 @@
         <w:rPr>
           <w:highlight w:val="yellow"/>
         </w:rPr>
-        <w:t>The test must be repeated about 26 times</w:t>
+        <w:t xml:space="preserve">The test must be repeated about </w:t>
+      </w:r>
+      <w:r>
+        <w:rPr>
+          <w:highlight w:val="yellow"/>
+        </w:rPr>
+        <w:t>19</w:t>
+      </w:r>
+      <w:r>
+        <w:rPr>
+          <w:highlight w:val="yellow"/>
+        </w:rPr>
+        <w:t xml:space="preserve"> times</w:t>
       </w:r>
       <w:r>
         <w:rPr>
@@ -186,16 +176,8 @@
           <w:rPr>
             <w:rStyle w:val="Hyperlink"/>
           </w:rPr>
-          <w:t>bayes_with_disease_part_</w:t>
+          <w:t>bayes_with_disease_part_1.R</w:t>
         </w:r>
-        <w:proofErr w:type="gramStart"/>
-        <w:r>
-          <w:rPr>
-            <w:rStyle w:val="Hyperlink"/>
-          </w:rPr>
-          <w:t>1.R</w:t>
-        </w:r>
-        <w:proofErr w:type="gramEnd"/>
       </w:hyperlink>
     </w:p>
     <w:p>
@@ -207,22 +189,12 @@
         </w:numPr>
       </w:pPr>
       <w:hyperlink r:id="rId8" w:history="1">
-        <w:proofErr w:type="spellStart"/>
         <w:r>
           <w:rPr>
             <w:rStyle w:val="Hyperlink"/>
           </w:rPr>
-          <w:t>run_bayes_</w:t>
+          <w:t>run_bayes_sim.R</w:t>
         </w:r>
-        <w:proofErr w:type="gramStart"/>
-        <w:r>
-          <w:rPr>
-            <w:rStyle w:val="Hyperlink"/>
-          </w:rPr>
-          <w:t>sim.R</w:t>
-        </w:r>
-        <w:proofErr w:type="spellEnd"/>
-        <w:proofErr w:type="gramEnd"/>
       </w:hyperlink>
     </w:p>
     <w:p>
@@ -234,9 +206,9 @@
           <w:noProof/>
         </w:rPr>
         <w:drawing>
-          <wp:inline distT="0" distB="0" distL="0" distR="0" wp14:anchorId="42D83CAE" wp14:editId="677A724E">
-            <wp:extent cx="4484404" cy="2168898"/>
-            <wp:effectExtent l="0" t="0" r="0" b="3175"/>
+          <wp:inline distT="0" distB="0" distL="0" distR="0" wp14:anchorId="04AC79E9" wp14:editId="18D74890">
+            <wp:extent cx="4876672" cy="3300088"/>
+            <wp:effectExtent l="0" t="0" r="635" b="0"/>
             <wp:docPr id="1" name="Picture 1"/>
             <wp:cNvGraphicFramePr>
               <a:graphicFrameLocks xmlns:a="http://schemas.openxmlformats.org/drawingml/2006/main" noChangeAspect="1"/>
@@ -257,7 +229,7 @@
                   <pic:spPr>
                     <a:xfrm>
                       <a:off x="0" y="0"/>
-                      <a:ext cx="4564988" cy="2207873"/>
+                      <a:ext cx="4903786" cy="3318436"/>
                     </a:xfrm>
                     <a:prstGeom prst="rect">
                       <a:avLst/>
@@ -293,15 +265,7 @@
         <w:t xml:space="preserve"> (Power Values per # of Tests for Patient with Disease):</w:t>
       </w:r>
       <w:r>
-        <w:t xml:space="preserve">  </w:t>
-      </w:r>
-      <w:proofErr w:type="gramStart"/>
-      <w:r>
-        <w:t>P(</w:t>
-      </w:r>
-      <w:proofErr w:type="gramEnd"/>
-      <w:r>
-        <w:t>Test</w:t>
+        <w:t xml:space="preserve">  P(Test</w:t>
       </w:r>
       <w:r>
         <w:rPr>
@@ -379,22 +343,15 @@
       </w:pPr>
       <w:r>
         <w:rPr>
+          <w:b/>
+          <w:bCs/>
           <w:noProof/>
         </w:rPr>
-        <w:lastRenderedPageBreak/>
         <w:drawing>
-          <wp:anchor distT="0" distB="0" distL="114300" distR="114300" simplePos="0" relativeHeight="251659264" behindDoc="0" locked="0" layoutInCell="1" allowOverlap="1" wp14:anchorId="221DE8C9" wp14:editId="149E59D2">
-            <wp:simplePos x="0" y="0"/>
-            <wp:positionH relativeFrom="column">
-              <wp:posOffset>251460</wp:posOffset>
-            </wp:positionH>
-            <wp:positionV relativeFrom="paragraph">
-              <wp:posOffset>145415</wp:posOffset>
-            </wp:positionV>
-            <wp:extent cx="1419860" cy="2364105"/>
-            <wp:effectExtent l="0" t="0" r="8890" b="0"/>
-            <wp:wrapSquare wrapText="bothSides"/>
-            <wp:docPr id="2" name="Picture 2"/>
+          <wp:inline distT="0" distB="0" distL="0" distR="0" wp14:anchorId="788CE245" wp14:editId="151E0219">
+            <wp:extent cx="2493818" cy="3657600"/>
+            <wp:effectExtent l="0" t="0" r="1905" b="0"/>
+            <wp:docPr id="11" name="Picture 11"/>
             <wp:cNvGraphicFramePr>
               <a:graphicFrameLocks xmlns:a="http://schemas.openxmlformats.org/drawingml/2006/main" noChangeAspect="1"/>
             </wp:cNvGraphicFramePr>
@@ -402,13 +359,13 @@
               <a:graphicData uri="http://schemas.openxmlformats.org/drawingml/2006/picture">
                 <pic:pic xmlns:pic="http://schemas.openxmlformats.org/drawingml/2006/picture">
                   <pic:nvPicPr>
-                    <pic:cNvPr id="0" name="Picture 1"/>
+                    <pic:cNvPr id="0" name="Picture 3"/>
                     <pic:cNvPicPr>
                       <a:picLocks noChangeAspect="1" noChangeArrowheads="1"/>
                     </pic:cNvPicPr>
                   </pic:nvPicPr>
                   <pic:blipFill>
-                    <a:blip r:embed="rId10" cstate="print">
+                    <a:blip r:embed="rId10">
                       <a:extLst>
                         <a:ext uri="{28A0092B-C50C-407E-A947-70E740481C1C}">
                           <a14:useLocalDpi xmlns:a14="http://schemas.microsoft.com/office/drawing/2010/main" val="0"/>
@@ -423,7 +380,7 @@
                   <pic:spPr bwMode="auto">
                     <a:xfrm>
                       <a:off x="0" y="0"/>
-                      <a:ext cx="1419860" cy="2364105"/>
+                      <a:ext cx="2497064" cy="3662361"/>
                     </a:xfrm>
                     <a:prstGeom prst="rect">
                       <a:avLst/>
@@ -436,81 +393,11 @@
                 </pic:pic>
               </a:graphicData>
             </a:graphic>
-            <wp14:sizeRelH relativeFrom="margin">
-              <wp14:pctWidth>0</wp14:pctWidth>
-            </wp14:sizeRelH>
-            <wp14:sizeRelV relativeFrom="margin">
-              <wp14:pctHeight>0</wp14:pctHeight>
-            </wp14:sizeRelV>
-          </wp:anchor>
+          </wp:inline>
         </w:drawing>
       </w:r>
     </w:p>
     <w:p>
-      <w:pPr>
-        <w:rPr>
-          <w:b/>
-          <w:bCs/>
-        </w:rPr>
-      </w:pPr>
-    </w:p>
-    <w:p>
-      <w:pPr>
-        <w:rPr>
-          <w:b/>
-          <w:bCs/>
-        </w:rPr>
-      </w:pPr>
-    </w:p>
-    <w:p>
-      <w:pPr>
-        <w:rPr>
-          <w:b/>
-          <w:bCs/>
-        </w:rPr>
-      </w:pPr>
-    </w:p>
-    <w:p>
-      <w:pPr>
-        <w:rPr>
-          <w:b/>
-          <w:bCs/>
-        </w:rPr>
-      </w:pPr>
-    </w:p>
-    <w:p>
-      <w:pPr>
-        <w:rPr>
-          <w:b/>
-          <w:bCs/>
-        </w:rPr>
-      </w:pPr>
-    </w:p>
-    <w:p>
-      <w:pPr>
-        <w:rPr>
-          <w:b/>
-          <w:bCs/>
-        </w:rPr>
-      </w:pPr>
-    </w:p>
-    <w:p>
-      <w:pPr>
-        <w:rPr>
-          <w:b/>
-          <w:bCs/>
-        </w:rPr>
-      </w:pPr>
-    </w:p>
-    <w:p>
-      <w:pPr>
-        <w:rPr>
-          <w:b/>
-          <w:bCs/>
-        </w:rPr>
-      </w:pPr>
-    </w:p>
-    <w:p>
       <w:r>
         <w:rPr>
           <w:b/>
@@ -545,43 +432,13 @@
         <w:rPr>
           <w:rFonts w:cstheme="minorHAnsi"/>
         </w:rPr>
-        <w:t>26</w:t>
-      </w:r>
-      <w:r>
-        <w:rPr>
-          <w:rFonts w:cstheme="minorHAnsi"/>
-        </w:rPr>
-        <w:t xml:space="preserve"> tests to meet the hospital’s requirements</w:t>
-      </w:r>
-      <w:r>
-        <w:rPr>
-          <w:rFonts w:cstheme="minorHAnsi"/>
-        </w:rPr>
-        <w:t xml:space="preserve"> </w:t>
-      </w:r>
-      <w:r>
-        <w:rPr>
-          <w:rFonts w:cstheme="minorHAnsi"/>
-        </w:rPr>
-        <w:t xml:space="preserve">(data for figure </w:t>
-      </w:r>
-      <w:r>
-        <w:rPr>
-          <w:rFonts w:cstheme="minorHAnsi"/>
-        </w:rPr>
-        <w:t>1</w:t>
-      </w:r>
-      <w:r>
-        <w:rPr>
-          <w:rFonts w:cstheme="minorHAnsi"/>
-        </w:rPr>
-        <w:t>A)</w:t>
-      </w:r>
-      <w:r>
-        <w:rPr>
-          <w:rFonts w:cstheme="minorHAnsi"/>
-        </w:rPr>
-        <w:t>.</w:t>
+        <w:t>19</w:t>
+      </w:r>
+      <w:r>
+        <w:rPr>
+          <w:rFonts w:cstheme="minorHAnsi"/>
+        </w:rPr>
+        <w:t xml:space="preserve"> tests to meet the hospital’s requirements (data for figure 1A).</w:t>
       </w:r>
       <w:r>
         <w:rPr>
@@ -610,7 +467,19 @@
         <w:rPr>
           <w:highlight w:val="yellow"/>
         </w:rPr>
-        <w:t>The test must be repeated about five times for a patient without the disease</w:t>
+        <w:t>The test must be repeated about</w:t>
+      </w:r>
+      <w:r>
+        <w:rPr>
+          <w:highlight w:val="yellow"/>
+        </w:rPr>
+        <w:t xml:space="preserve"> seven</w:t>
+      </w:r>
+      <w:r>
+        <w:rPr>
+          <w:highlight w:val="yellow"/>
+        </w:rPr>
+        <w:t xml:space="preserve"> times for a patient without the disease</w:t>
       </w:r>
       <w:r>
         <w:rPr>
@@ -668,16 +537,8 @@
           <w:rPr>
             <w:rStyle w:val="Hyperlink"/>
           </w:rPr>
-          <w:t>bayes_without_disease_part_</w:t>
+          <w:t>bayes_without_disease_part_1.R</w:t>
         </w:r>
-        <w:proofErr w:type="gramStart"/>
-        <w:r>
-          <w:rPr>
-            <w:rStyle w:val="Hyperlink"/>
-          </w:rPr>
-          <w:t>1.R</w:t>
-        </w:r>
-        <w:proofErr w:type="gramEnd"/>
       </w:hyperlink>
     </w:p>
     <w:p>
@@ -689,22 +550,12 @@
         </w:numPr>
       </w:pPr>
       <w:hyperlink r:id="rId12" w:history="1">
-        <w:proofErr w:type="spellStart"/>
         <w:r>
           <w:rPr>
             <w:rStyle w:val="Hyperlink"/>
           </w:rPr>
-          <w:t>run_bayes_</w:t>
+          <w:t>run_bayes_sim.R</w:t>
         </w:r>
-        <w:proofErr w:type="gramStart"/>
-        <w:r>
-          <w:rPr>
-            <w:rStyle w:val="Hyperlink"/>
-          </w:rPr>
-          <w:t>sim.R</w:t>
-        </w:r>
-        <w:proofErr w:type="spellEnd"/>
-        <w:proofErr w:type="gramEnd"/>
       </w:hyperlink>
     </w:p>
     <w:p>
@@ -712,11 +563,12 @@
         <w:rPr>
           <w:noProof/>
         </w:rPr>
+        <w:lastRenderedPageBreak/>
         <w:drawing>
-          <wp:inline distT="0" distB="0" distL="0" distR="0" wp14:anchorId="588F53E5" wp14:editId="71054839">
-            <wp:extent cx="3325540" cy="3140490"/>
-            <wp:effectExtent l="0" t="0" r="8255" b="3175"/>
-            <wp:docPr id="3" name="Picture 3"/>
+          <wp:inline distT="0" distB="0" distL="0" distR="0" wp14:anchorId="27072A0A" wp14:editId="781E4467">
+            <wp:extent cx="4471670" cy="3759424"/>
+            <wp:effectExtent l="0" t="0" r="5080" b="0"/>
+            <wp:docPr id="12" name="Picture 12"/>
             <wp:cNvGraphicFramePr>
               <a:graphicFrameLocks xmlns:a="http://schemas.openxmlformats.org/drawingml/2006/main" noChangeAspect="1"/>
             </wp:cNvGraphicFramePr>
@@ -736,7 +588,7 @@
                   <pic:spPr>
                     <a:xfrm>
                       <a:off x="0" y="0"/>
-                      <a:ext cx="3393676" cy="3204835"/>
+                      <a:ext cx="4498832" cy="3782259"/>
                     </a:xfrm>
                     <a:prstGeom prst="rect">
                       <a:avLst/>
@@ -777,15 +629,7 @@
         <w:t xml:space="preserve"> (Power Values per # of Tests for Patient without Disease):</w:t>
       </w:r>
       <w:r>
-        <w:t xml:space="preserve">  </w:t>
-      </w:r>
-      <w:proofErr w:type="gramStart"/>
-      <w:r>
-        <w:t>P(</w:t>
-      </w:r>
-      <w:proofErr w:type="gramEnd"/>
-      <w:r>
-        <w:t>Test</w:t>
+        <w:t xml:space="preserve">  P(Test</w:t>
       </w:r>
       <w:r>
         <w:rPr>
@@ -852,12 +696,11 @@
         <w:rPr>
           <w:noProof/>
         </w:rPr>
-        <w:lastRenderedPageBreak/>
         <w:drawing>
-          <wp:inline distT="0" distB="0" distL="0" distR="0" wp14:anchorId="4E05BF6D" wp14:editId="290566C5">
-            <wp:extent cx="1652690" cy="2235388"/>
-            <wp:effectExtent l="0" t="0" r="5080" b="0"/>
-            <wp:docPr id="4" name="Picture 4"/>
+          <wp:inline distT="0" distB="0" distL="0" distR="0" wp14:anchorId="24EDB88A" wp14:editId="54D8965E">
+            <wp:extent cx="2377440" cy="2439118"/>
+            <wp:effectExtent l="0" t="0" r="3810" b="0"/>
+            <wp:docPr id="13" name="Picture 13"/>
             <wp:cNvGraphicFramePr>
               <a:graphicFrameLocks xmlns:a="http://schemas.openxmlformats.org/drawingml/2006/main" noChangeAspect="1"/>
             </wp:cNvGraphicFramePr>
@@ -865,13 +708,13 @@
               <a:graphicData uri="http://schemas.openxmlformats.org/drawingml/2006/picture">
                 <pic:pic xmlns:pic="http://schemas.openxmlformats.org/drawingml/2006/picture">
                   <pic:nvPicPr>
-                    <pic:cNvPr id="0" name="Picture 2"/>
+                    <pic:cNvPr id="0" name="Picture 4"/>
                     <pic:cNvPicPr>
                       <a:picLocks noChangeAspect="1" noChangeArrowheads="1"/>
                     </pic:cNvPicPr>
                   </pic:nvPicPr>
                   <pic:blipFill>
-                    <a:blip r:embed="rId14" cstate="print">
+                    <a:blip r:embed="rId14">
                       <a:extLst>
                         <a:ext uri="{28A0092B-C50C-407E-A947-70E740481C1C}">
                           <a14:useLocalDpi xmlns:a14="http://schemas.microsoft.com/office/drawing/2010/main" val="0"/>
@@ -886,7 +729,7 @@
                   <pic:spPr bwMode="auto">
                     <a:xfrm>
                       <a:off x="0" y="0"/>
-                      <a:ext cx="1696173" cy="2294202"/>
+                      <a:ext cx="2392521" cy="2454591"/>
                     </a:xfrm>
                     <a:prstGeom prst="rect">
                       <a:avLst/>
@@ -904,11 +747,6 @@
       </w:r>
     </w:p>
     <w:p>
-      <w:pPr>
-        <w:rPr>
-          <w:rFonts w:cstheme="minorHAnsi"/>
-        </w:rPr>
-      </w:pPr>
       <w:r>
         <w:rPr>
           <w:b/>
@@ -957,53 +795,27 @@
         <w:rPr>
           <w:rFonts w:cstheme="minorHAnsi"/>
         </w:rPr>
-        <w:t>5</w:t>
-      </w:r>
-      <w:r>
-        <w:rPr>
-          <w:rFonts w:cstheme="minorHAnsi"/>
-        </w:rPr>
-        <w:t xml:space="preserve"> tests to meet the hospital’s requirements</w:t>
-      </w:r>
-      <w:r>
-        <w:rPr>
-          <w:rFonts w:cstheme="minorHAnsi"/>
-        </w:rPr>
+        <w:t>seven</w:t>
+      </w:r>
+      <w:bookmarkStart w:id="0" w:name="_GoBack"/>
+      <w:bookmarkEnd w:id="0"/>
+      <w:r>
+        <w:rPr>
+          <w:rFonts w:cstheme="minorHAnsi"/>
+        </w:rPr>
+        <w:t xml:space="preserve"> tests to meet the hospital’s requirements (data for figure 2A).</w:t>
+      </w:r>
+    </w:p>
+    <w:p/>
+    <w:p>
+      <w:r>
+        <w:lastRenderedPageBreak/>
+        <w:t>(3) The hospital plans to run the test on one million patients per year.  At a cost of $1 per test, about how much</w:t>
+      </w:r>
+      <w:r>
         <w:t xml:space="preserve"> </w:t>
       </w:r>
       <w:r>
-        <w:rPr>
-          <w:rFonts w:cstheme="minorHAnsi"/>
-        </w:rPr>
-        <w:t xml:space="preserve">(data for figure </w:t>
-      </w:r>
-      <w:r>
-        <w:rPr>
-          <w:rFonts w:cstheme="minorHAnsi"/>
-        </w:rPr>
-        <w:t>2</w:t>
-      </w:r>
-      <w:r>
-        <w:rPr>
-          <w:rFonts w:cstheme="minorHAnsi"/>
-        </w:rPr>
-        <w:t>A)</w:t>
-      </w:r>
-      <w:r>
-        <w:rPr>
-          <w:rFonts w:cstheme="minorHAnsi"/>
-        </w:rPr>
-        <w:t>.</w:t>
-      </w:r>
-    </w:p>
-    <w:p>
-      <w:r>
-        <w:t>(3) The hospital plans to run the test on one million patients per year.  At a cost of $1 per test, about how much</w:t>
-      </w:r>
-      <w:r>
-        <w:t xml:space="preserve"> </w:t>
-      </w:r>
-      <w:r>
         <w:t>should the hospital budget to run these tests?  (That is to say, for a million patients, how many tests can the hospital anticipate running?)</w:t>
       </w:r>
     </w:p>
@@ -1040,21 +852,7 @@
         <w:rPr>
           <w:highlight w:val="yellow"/>
         </w:rPr>
-        <w:t>I’m assuming the hospital has a policy to focus on the trustworthiness of true positive tests [</w:t>
-      </w:r>
-      <w:proofErr w:type="gramStart"/>
-      <w:r>
-        <w:rPr>
-          <w:highlight w:val="yellow"/>
-        </w:rPr>
-        <w:t>P(</w:t>
-      </w:r>
-      <w:proofErr w:type="gramEnd"/>
-      <w:r>
-        <w:rPr>
-          <w:highlight w:val="yellow"/>
-        </w:rPr>
-        <w:t>Test</w:t>
+        <w:t>I’m assuming the hospital has a policy to focus on the trustworthiness of true positive tests [P(Test</w:t>
       </w:r>
       <w:r>
         <w:rPr>
@@ -1080,33 +878,37 @@
         <w:rPr>
           <w:highlight w:val="yellow"/>
         </w:rPr>
-        <w:t xml:space="preserve">)].  That is, if a </w:t>
-      </w:r>
-      <w:proofErr w:type="gramStart"/>
-      <w:r>
-        <w:rPr>
-          <w:highlight w:val="yellow"/>
-        </w:rPr>
-        <w:t>patient tests</w:t>
-      </w:r>
-      <w:proofErr w:type="gramEnd"/>
-      <w:r>
-        <w:rPr>
-          <w:highlight w:val="yellow"/>
-        </w:rPr>
-        <w:t xml:space="preserve"> positive for the disease, the hospital wants to ensure the diagnosis is highly accurate</w:t>
-      </w:r>
-      <w:r>
-        <w:rPr>
-          <w:highlight w:val="yellow"/>
-        </w:rPr>
-        <w:t>.</w:t>
-      </w:r>
-      <w:r>
-        <w:rPr>
-          <w:highlight w:val="yellow"/>
-        </w:rPr>
-        <w:t xml:space="preserve">  Therefore, the hospital should budget $26M (26 test repeats * 1M patients * $1).</w:t>
+        <w:t>)].  That is, if a patient tests positive for the disease, the hospital wants to ensure the diagnosis is highly accurate</w:t>
+      </w:r>
+      <w:r>
+        <w:rPr>
+          <w:highlight w:val="yellow"/>
+        </w:rPr>
+        <w:t>.  Therefore, the hospital should budget $</w:t>
+      </w:r>
+      <w:r>
+        <w:rPr>
+          <w:highlight w:val="yellow"/>
+        </w:rPr>
+        <w:t>19</w:t>
+      </w:r>
+      <w:r>
+        <w:rPr>
+          <w:highlight w:val="yellow"/>
+        </w:rPr>
+        <w:t>M (</w:t>
+      </w:r>
+      <w:r>
+        <w:rPr>
+          <w:highlight w:val="yellow"/>
+        </w:rPr>
+        <w:t>19</w:t>
+      </w:r>
+      <w:r>
+        <w:rPr>
+          <w:highlight w:val="yellow"/>
+        </w:rPr>
+        <w:t xml:space="preserve"> test repeats * 1M patients * $1).</w:t>
       </w:r>
     </w:p>
     <w:p>
@@ -1124,8 +926,26 @@
           <w:highlight w:val="yellow"/>
           <w:u w:val="single"/>
         </w:rPr>
+        <w:t>******************************</w:t>
+      </w:r>
+      <w:r>
+        <w:rPr>
+          <w:b/>
+          <w:bCs/>
+          <w:highlight w:val="yellow"/>
+          <w:u w:val="single"/>
+        </w:rPr>
         <w:t>Part 2</w:t>
       </w:r>
+      <w:r>
+        <w:rPr>
+          <w:b/>
+          <w:bCs/>
+          <w:highlight w:val="yellow"/>
+          <w:u w:val="single"/>
+        </w:rPr>
+        <w:t>*************************************</w:t>
+      </w:r>
     </w:p>
     <w:p>
       <w:r>
@@ -1139,45 +959,27 @@
           <w:bCs/>
         </w:rPr>
       </w:pPr>
-      <w:proofErr w:type="gramStart"/>
-      <w:r>
-        <w:rPr>
-          <w:b/>
-          <w:bCs/>
-        </w:rPr>
-        <w:t>p(</w:t>
-      </w:r>
-      <w:proofErr w:type="gramEnd"/>
-      <w:r>
-        <w:rPr>
-          <w:b/>
-          <w:bCs/>
-        </w:rPr>
-        <w:t>positive result | person has disease) = 0.96</w:t>
-      </w:r>
-    </w:p>
-    <w:p>
-      <w:pPr>
-        <w:rPr>
-          <w:b/>
-          <w:bCs/>
-        </w:rPr>
-      </w:pPr>
-      <w:proofErr w:type="gramStart"/>
-      <w:r>
-        <w:rPr>
-          <w:b/>
-          <w:bCs/>
-        </w:rPr>
-        <w:t>p(</w:t>
-      </w:r>
-      <w:proofErr w:type="gramEnd"/>
-      <w:r>
-        <w:rPr>
-          <w:b/>
-          <w:bCs/>
-        </w:rPr>
-        <w:t>negative result| person does not have disease) = 0.95</w:t>
+      <w:r>
+        <w:rPr>
+          <w:b/>
+          <w:bCs/>
+        </w:rPr>
+        <w:t>p(positive result | person has disease) = 0.96</w:t>
+      </w:r>
+    </w:p>
+    <w:p>
+      <w:pPr>
+        <w:rPr>
+          <w:b/>
+          <w:bCs/>
+        </w:rPr>
+      </w:pPr>
+      <w:r>
+        <w:rPr>
+          <w:b/>
+          <w:bCs/>
+        </w:rPr>
+        <w:t>p(negative result| person does not have disease) = 0.95</w:t>
       </w:r>
     </w:p>
     <w:p>
@@ -1272,16 +1074,8 @@
           <w:rPr>
             <w:rStyle w:val="Hyperlink"/>
           </w:rPr>
-          <w:t>bayes_with_disease_part_</w:t>
+          <w:t>bayes_with_disease_part_2.R</w:t>
         </w:r>
-        <w:proofErr w:type="gramStart"/>
-        <w:r>
-          <w:rPr>
-            <w:rStyle w:val="Hyperlink"/>
-          </w:rPr>
-          <w:t>2.R</w:t>
-        </w:r>
-        <w:proofErr w:type="gramEnd"/>
       </w:hyperlink>
     </w:p>
     <w:p>
@@ -1293,22 +1087,12 @@
         </w:numPr>
       </w:pPr>
       <w:hyperlink r:id="rId16" w:history="1">
-        <w:proofErr w:type="spellStart"/>
         <w:r>
           <w:rPr>
             <w:rStyle w:val="Hyperlink"/>
           </w:rPr>
-          <w:t>run_bayes_</w:t>
+          <w:t>run_bayes_sim.R</w:t>
         </w:r>
-        <w:proofErr w:type="gramStart"/>
-        <w:r>
-          <w:rPr>
-            <w:rStyle w:val="Hyperlink"/>
-          </w:rPr>
-          <w:t>sim.R</w:t>
-        </w:r>
-        <w:proofErr w:type="spellEnd"/>
-        <w:proofErr w:type="gramEnd"/>
       </w:hyperlink>
     </w:p>
     <w:p>
@@ -1416,16 +1200,8 @@
           <w:rPr>
             <w:rStyle w:val="Hyperlink"/>
           </w:rPr>
-          <w:t>bayes_without_disease_part_</w:t>
+          <w:t>bayes_without_disease_part_2.R</w:t>
         </w:r>
-        <w:proofErr w:type="gramStart"/>
-        <w:r>
-          <w:rPr>
-            <w:rStyle w:val="Hyperlink"/>
-          </w:rPr>
-          <w:t>2.R</w:t>
-        </w:r>
-        <w:proofErr w:type="gramEnd"/>
       </w:hyperlink>
     </w:p>
     <w:p>
@@ -1437,22 +1213,12 @@
         </w:numPr>
       </w:pPr>
       <w:hyperlink r:id="rId18" w:history="1">
-        <w:proofErr w:type="spellStart"/>
         <w:r>
           <w:rPr>
             <w:rStyle w:val="Hyperlink"/>
           </w:rPr>
-          <w:t>run_bayes_</w:t>
+          <w:t>run_bayes_sim.R</w:t>
         </w:r>
-        <w:proofErr w:type="gramStart"/>
-        <w:r>
-          <w:rPr>
-            <w:rStyle w:val="Hyperlink"/>
-          </w:rPr>
-          <w:t>sim.R</w:t>
-        </w:r>
-        <w:proofErr w:type="spellEnd"/>
-        <w:proofErr w:type="gramEnd"/>
       </w:hyperlink>
     </w:p>
     <w:p>
@@ -1462,10 +1228,10 @@
         </w:rPr>
         <w:lastRenderedPageBreak/>
         <w:drawing>
-          <wp:inline distT="0" distB="0" distL="0" distR="0" wp14:anchorId="303071E7" wp14:editId="29EB5903">
-            <wp:extent cx="3992580" cy="1979652"/>
-            <wp:effectExtent l="0" t="0" r="8255" b="1905"/>
-            <wp:docPr id="5" name="Picture 5"/>
+          <wp:inline distT="0" distB="0" distL="0" distR="0" wp14:anchorId="0025FC4D" wp14:editId="286F7B08">
+            <wp:extent cx="4773300" cy="3027680"/>
+            <wp:effectExtent l="0" t="0" r="8255" b="1270"/>
+            <wp:docPr id="14" name="Picture 14"/>
             <wp:cNvGraphicFramePr>
               <a:graphicFrameLocks xmlns:a="http://schemas.openxmlformats.org/drawingml/2006/main" noChangeAspect="1"/>
             </wp:cNvGraphicFramePr>
@@ -1485,7 +1251,7 @@
                   <pic:spPr>
                     <a:xfrm>
                       <a:off x="0" y="0"/>
-                      <a:ext cx="4066415" cy="2016262"/>
+                      <a:ext cx="4792824" cy="3040064"/>
                     </a:xfrm>
                     <a:prstGeom prst="rect">
                       <a:avLst/>
@@ -1511,14 +1277,7 @@
           <w:b/>
           <w:bCs/>
         </w:rPr>
-        <w:t>3</w:t>
-      </w:r>
-      <w:r>
-        <w:rPr>
-          <w:b/>
-          <w:bCs/>
-        </w:rPr>
-        <w:t>A</w:t>
+        <w:t>3A</w:t>
       </w:r>
       <w:r>
         <w:rPr>
@@ -1528,15 +1287,7 @@
         <w:t xml:space="preserve"> (Power Values per # of Tests for Patient with Disease):</w:t>
       </w:r>
       <w:r>
-        <w:t xml:space="preserve">  </w:t>
-      </w:r>
-      <w:proofErr w:type="gramStart"/>
-      <w:r>
-        <w:t>P(</w:t>
-      </w:r>
-      <w:proofErr w:type="gramEnd"/>
-      <w:r>
-        <w:t>Test</w:t>
+        <w:t xml:space="preserve">  P(Test</w:t>
       </w:r>
       <w:r>
         <w:rPr>
@@ -1554,13 +1305,7 @@
         <w:t>+</w:t>
       </w:r>
       <w:r>
-        <w:t>) = 0.9</w:t>
-      </w:r>
-      <w:r>
-        <w:t>6</w:t>
-      </w:r>
-      <w:r>
-        <w:t xml:space="preserve">; </w:t>
+        <w:t xml:space="preserve">) = 0.96; </w:t>
       </w:r>
       <w:r>
         <w:br/>
@@ -1604,10 +1349,10 @@
           <w:noProof/>
         </w:rPr>
         <w:drawing>
-          <wp:inline distT="0" distB="0" distL="0" distR="0" wp14:anchorId="214A36CE" wp14:editId="13C4C971">
-            <wp:extent cx="1730408" cy="1861046"/>
-            <wp:effectExtent l="0" t="0" r="3175" b="6350"/>
-            <wp:docPr id="7" name="Picture 7"/>
+          <wp:inline distT="0" distB="0" distL="0" distR="0" wp14:anchorId="781C705B" wp14:editId="0933059F">
+            <wp:extent cx="2834640" cy="3236717"/>
+            <wp:effectExtent l="0" t="0" r="3810" b="1905"/>
+            <wp:docPr id="15" name="Picture 15"/>
             <wp:cNvGraphicFramePr>
               <a:graphicFrameLocks xmlns:a="http://schemas.openxmlformats.org/drawingml/2006/main" noChangeAspect="1"/>
             </wp:cNvGraphicFramePr>
@@ -1615,13 +1360,13 @@
               <a:graphicData uri="http://schemas.openxmlformats.org/drawingml/2006/picture">
                 <pic:pic xmlns:pic="http://schemas.openxmlformats.org/drawingml/2006/picture">
                   <pic:nvPicPr>
-                    <pic:cNvPr id="0" name="Picture 2"/>
+                    <pic:cNvPr id="0" name="Picture 5"/>
                     <pic:cNvPicPr>
                       <a:picLocks noChangeAspect="1" noChangeArrowheads="1"/>
                     </pic:cNvPicPr>
                   </pic:nvPicPr>
                   <pic:blipFill>
-                    <a:blip r:embed="rId20" cstate="print">
+                    <a:blip r:embed="rId20">
                       <a:extLst>
                         <a:ext uri="{28A0092B-C50C-407E-A947-70E740481C1C}">
                           <a14:useLocalDpi xmlns:a14="http://schemas.microsoft.com/office/drawing/2010/main" val="0"/>
@@ -1636,7 +1381,7 @@
                   <pic:spPr bwMode="auto">
                     <a:xfrm>
                       <a:off x="0" y="0"/>
-                      <a:ext cx="1766729" cy="1900109"/>
+                      <a:ext cx="2846345" cy="3250083"/>
                     </a:xfrm>
                     <a:prstGeom prst="rect">
                       <a:avLst/>
@@ -1671,14 +1416,7 @@
           <w:b/>
           <w:bCs/>
         </w:rPr>
-        <w:t>3</w:t>
-      </w:r>
-      <w:r>
-        <w:rPr>
-          <w:b/>
-          <w:bCs/>
-        </w:rPr>
-        <w:t>B</w:t>
+        <w:t>3B</w:t>
       </w:r>
       <w:r>
         <w:rPr>
@@ -1694,13 +1432,7 @@
         <w:rPr>
           <w:rFonts w:cstheme="minorHAnsi"/>
         </w:rPr>
-        <w:t>This figure shows that it took about 10 tests to meet the hospital’s requirements</w:t>
-      </w:r>
-      <w:r>
-        <w:rPr>
-          <w:rFonts w:cstheme="minorHAnsi"/>
-        </w:rPr>
-        <w:t xml:space="preserve"> (data for figure 3A). </w:t>
+        <w:t xml:space="preserve">This figure shows that it took about 10 tests to meet the hospital’s requirements (data for figure 3A). </w:t>
       </w:r>
     </w:p>
     <w:p>
@@ -1708,11 +1440,12 @@
         <w:rPr>
           <w:noProof/>
         </w:rPr>
+        <w:lastRenderedPageBreak/>
         <w:drawing>
-          <wp:inline distT="0" distB="0" distL="0" distR="0" wp14:anchorId="7D649BF2" wp14:editId="58C42E58">
-            <wp:extent cx="3995704" cy="2132748"/>
-            <wp:effectExtent l="0" t="0" r="5080" b="1270"/>
-            <wp:docPr id="8" name="Picture 8"/>
+          <wp:inline distT="0" distB="0" distL="0" distR="0" wp14:anchorId="24DD3141" wp14:editId="061952EA">
+            <wp:extent cx="4640204" cy="3710940"/>
+            <wp:effectExtent l="0" t="0" r="8255" b="3810"/>
+            <wp:docPr id="16" name="Picture 16"/>
             <wp:cNvGraphicFramePr>
               <a:graphicFrameLocks xmlns:a="http://schemas.openxmlformats.org/drawingml/2006/main" noChangeAspect="1"/>
             </wp:cNvGraphicFramePr>
@@ -1732,7 +1465,7 @@
                   <pic:spPr>
                     <a:xfrm>
                       <a:off x="0" y="0"/>
-                      <a:ext cx="4045228" cy="2159182"/>
+                      <a:ext cx="4653483" cy="3721560"/>
                     </a:xfrm>
                     <a:prstGeom prst="rect">
                       <a:avLst/>
@@ -1763,14 +1496,7 @@
           <w:b/>
           <w:bCs/>
         </w:rPr>
-        <w:t>4</w:t>
-      </w:r>
-      <w:r>
-        <w:rPr>
-          <w:b/>
-          <w:bCs/>
-        </w:rPr>
-        <w:t>A</w:t>
+        <w:t>4A</w:t>
       </w:r>
       <w:r>
         <w:rPr>
@@ -1780,15 +1506,7 @@
         <w:t xml:space="preserve"> (Power Values per # of Tests for Patient without Disease):</w:t>
       </w:r>
       <w:r>
-        <w:t xml:space="preserve">  </w:t>
-      </w:r>
-      <w:proofErr w:type="gramStart"/>
-      <w:r>
-        <w:t>P(</w:t>
-      </w:r>
-      <w:proofErr w:type="gramEnd"/>
-      <w:r>
-        <w:t>Test</w:t>
+        <w:t xml:space="preserve">  P(Test</w:t>
       </w:r>
       <w:r>
         <w:rPr>
@@ -1806,13 +1524,7 @@
         <w:t>--</w:t>
       </w:r>
       <w:r>
-        <w:t>) = 0.</w:t>
-      </w:r>
-      <w:r>
-        <w:t>95</w:t>
-      </w:r>
-      <w:r>
-        <w:t xml:space="preserve">; </w:t>
+        <w:t xml:space="preserve">) = 0.95; </w:t>
       </w:r>
       <w:r>
         <w:br/>
@@ -1861,12 +1573,11 @@
           <w:rFonts w:cstheme="minorHAnsi"/>
           <w:noProof/>
         </w:rPr>
-        <w:lastRenderedPageBreak/>
         <w:drawing>
-          <wp:inline distT="0" distB="0" distL="0" distR="0" wp14:anchorId="082B95CA" wp14:editId="718EEA47">
-            <wp:extent cx="2340014" cy="2019276"/>
-            <wp:effectExtent l="0" t="0" r="3175" b="635"/>
-            <wp:docPr id="10" name="Picture 10"/>
+          <wp:inline distT="0" distB="0" distL="0" distR="0" wp14:anchorId="22550DD0" wp14:editId="2A037C25">
+            <wp:extent cx="2895600" cy="2020026"/>
+            <wp:effectExtent l="0" t="0" r="0" b="0"/>
+            <wp:docPr id="18" name="Picture 18"/>
             <wp:cNvGraphicFramePr>
               <a:graphicFrameLocks xmlns:a="http://schemas.openxmlformats.org/drawingml/2006/main" noChangeAspect="1"/>
             </wp:cNvGraphicFramePr>
@@ -1874,7 +1585,7 @@
               <a:graphicData uri="http://schemas.openxmlformats.org/drawingml/2006/picture">
                 <pic:pic xmlns:pic="http://schemas.openxmlformats.org/drawingml/2006/picture">
                   <pic:nvPicPr>
-                    <pic:cNvPr id="0" name="Picture 4"/>
+                    <pic:cNvPr id="0" name="Picture 7"/>
                     <pic:cNvPicPr>
                       <a:picLocks noChangeAspect="1" noChangeArrowheads="1"/>
                     </pic:cNvPicPr>
@@ -1895,7 +1606,7 @@
                   <pic:spPr bwMode="auto">
                     <a:xfrm>
                       <a:off x="0" y="0"/>
-                      <a:ext cx="2390096" cy="2062493"/>
+                      <a:ext cx="2904091" cy="2025949"/>
                     </a:xfrm>
                     <a:prstGeom prst="rect">
                       <a:avLst/>
@@ -1925,51 +1636,44 @@
           <w:b/>
           <w:bCs/>
         </w:rPr>
+        <w:t>4B</w:t>
+      </w:r>
+      <w:r>
+        <w:rPr>
+          <w:b/>
+          <w:bCs/>
+        </w:rPr>
+        <w:t xml:space="preserve"> (Power Values per # of Tests for Patient with Disease):</w:t>
+      </w:r>
+      <w:r>
+        <w:t xml:space="preserve">  </w:t>
+      </w:r>
+      <w:r>
+        <w:rPr>
+          <w:rFonts w:cstheme="minorHAnsi"/>
+        </w:rPr>
+        <w:t xml:space="preserve">This figure shows that it took about </w:t>
+      </w:r>
+      <w:r>
+        <w:rPr>
+          <w:rFonts w:cstheme="minorHAnsi"/>
+        </w:rPr>
+        <w:t>three</w:t>
+      </w:r>
+      <w:r>
+        <w:rPr>
+          <w:rFonts w:cstheme="minorHAnsi"/>
+        </w:rPr>
+        <w:t xml:space="preserve"> tests to meet the hospital’s requirements (data for figure </w:t>
+      </w:r>
+      <w:r>
+        <w:rPr>
+          <w:rFonts w:cstheme="minorHAnsi"/>
+        </w:rPr>
         <w:t>4</w:t>
       </w:r>
       <w:r>
         <w:rPr>
-          <w:b/>
-          <w:bCs/>
-        </w:rPr>
-        <w:t>B</w:t>
-      </w:r>
-      <w:r>
-        <w:rPr>
-          <w:b/>
-          <w:bCs/>
-        </w:rPr>
-        <w:t xml:space="preserve"> (Power Values per # of Tests for Patient with Disease):</w:t>
-      </w:r>
-      <w:r>
-        <w:t xml:space="preserve">  </w:t>
-      </w:r>
-      <w:r>
-        <w:rPr>
-          <w:rFonts w:cstheme="minorHAnsi"/>
-        </w:rPr>
-        <w:t xml:space="preserve">This figure shows that it took about </w:t>
-      </w:r>
-      <w:r>
-        <w:rPr>
-          <w:rFonts w:cstheme="minorHAnsi"/>
-        </w:rPr>
-        <w:t>three</w:t>
-      </w:r>
-      <w:r>
-        <w:rPr>
-          <w:rFonts w:cstheme="minorHAnsi"/>
-        </w:rPr>
-        <w:t xml:space="preserve"> tests to meet the hospital’s requirements (data for figure </w:t>
-      </w:r>
-      <w:r>
-        <w:rPr>
-          <w:rFonts w:cstheme="minorHAnsi"/>
-        </w:rPr>
-        <w:t>4</w:t>
-      </w:r>
-      <w:r>
-        <w:rPr>
           <w:rFonts w:cstheme="minorHAnsi"/>
         </w:rPr>
         <w:t xml:space="preserve">A). </w:t>
@@ -1986,31 +1690,48 @@
           <w:highlight w:val="yellow"/>
         </w:rPr>
       </w:pPr>
-      <w:proofErr w:type="gramStart"/>
-      <w:r>
-        <w:rPr>
-          <w:highlight w:val="yellow"/>
-        </w:rPr>
-        <w:t>In order for</w:t>
-      </w:r>
-      <w:proofErr w:type="gramEnd"/>
-      <w:r>
-        <w:rPr>
-          <w:highlight w:val="yellow"/>
-        </w:rPr>
-        <w:t xml:space="preserve"> the hospital to save money by switching to the new test, the cost for a single test would need to be less than $2.60 (see calculation below).</w:t>
-      </w:r>
-    </w:p>
-    <w:p>
-      <w:pPr>
-        <w:rPr>
-          <w:highlight w:val="yellow"/>
-        </w:rPr>
-      </w:pPr>
-      <w:r>
-        <w:rPr>
-          <w:highlight w:val="yellow"/>
-        </w:rPr>
+      <w:r>
+        <w:rPr>
+          <w:highlight w:val="yellow"/>
+        </w:rPr>
+        <w:t>In order for the hospital to save money by switching to the new test, the cost for a single test would need to be less than $</w:t>
+      </w:r>
+      <w:r>
+        <w:rPr>
+          <w:highlight w:val="yellow"/>
+        </w:rPr>
+        <w:t>1</w:t>
+      </w:r>
+      <w:r>
+        <w:rPr>
+          <w:highlight w:val="yellow"/>
+        </w:rPr>
+        <w:t>.</w:t>
+      </w:r>
+      <w:r>
+        <w:rPr>
+          <w:highlight w:val="yellow"/>
+        </w:rPr>
+        <w:t>9</w:t>
+      </w:r>
+      <w:r>
+        <w:rPr>
+          <w:highlight w:val="yellow"/>
+        </w:rPr>
+        <w:t>0 (see calculation below).</w:t>
+      </w:r>
+    </w:p>
+    <w:p>
+      <w:pPr>
+        <w:rPr>
+          <w:highlight w:val="yellow"/>
+        </w:rPr>
+      </w:pPr>
+      <w:r>
+        <w:rPr>
+          <w:highlight w:val="yellow"/>
+        </w:rPr>
+        <w:lastRenderedPageBreak/>
         <w:t>R</w:t>
       </w:r>
       <w:r>
@@ -2111,35 +1832,7 @@
           <w:rFonts w:cstheme="minorHAnsi"/>
           <w:highlight w:val="yellow"/>
         </w:rPr>
-        <w:t xml:space="preserve"> </w:t>
-      </w:r>
-      <w:r>
-        <w:rPr>
-          <w:rFonts w:cstheme="minorHAnsi"/>
-          <w:highlight w:val="yellow"/>
-        </w:rPr>
-        <w:t>β</w:t>
-      </w:r>
-      <w:r>
-        <w:rPr>
-          <w:rFonts w:cstheme="minorHAnsi"/>
-          <w:highlight w:val="yellow"/>
-        </w:rPr>
-        <w:t xml:space="preserve"> = </w:t>
-      </w:r>
-      <w:r>
-        <w:rPr>
-          <w:rFonts w:cstheme="minorHAnsi"/>
-          <w:highlight w:val="yellow"/>
-        </w:rPr>
-        <w:t>σ</w:t>
-      </w:r>
-      <w:r>
-        <w:rPr>
-          <w:rFonts w:cstheme="minorHAnsi"/>
-          <w:highlight w:val="yellow"/>
-        </w:rPr>
-        <w:t xml:space="preserve"> =&gt;</w:t>
+        <w:t xml:space="preserve"> β = σ =&gt;</w:t>
       </w:r>
     </w:p>
     <w:p>
@@ -2214,13 +1907,48 @@
           <w:rFonts w:eastAsiaTheme="minorEastAsia" w:cstheme="minorHAnsi"/>
           <w:highlight w:val="yellow"/>
         </w:rPr>
-        <w:t>= (26*$1)/10 = $2.6</w:t>
+        <w:t>= (</w:t>
       </w:r>
       <w:r>
         <w:rPr>
           <w:rFonts w:eastAsiaTheme="minorEastAsia" w:cstheme="minorHAnsi"/>
           <w:highlight w:val="yellow"/>
         </w:rPr>
+        <w:t>19</w:t>
+      </w:r>
+      <w:r>
+        <w:rPr>
+          <w:rFonts w:eastAsiaTheme="minorEastAsia" w:cstheme="minorHAnsi"/>
+          <w:highlight w:val="yellow"/>
+        </w:rPr>
+        <w:t>*$1)/10 = $</w:t>
+      </w:r>
+      <w:r>
+        <w:rPr>
+          <w:rFonts w:eastAsiaTheme="minorEastAsia" w:cstheme="minorHAnsi"/>
+          <w:highlight w:val="yellow"/>
+        </w:rPr>
+        <w:t>1</w:t>
+      </w:r>
+      <w:r>
+        <w:rPr>
+          <w:rFonts w:eastAsiaTheme="minorEastAsia" w:cstheme="minorHAnsi"/>
+          <w:highlight w:val="yellow"/>
+        </w:rPr>
+        <w:t>.</w:t>
+      </w:r>
+      <w:r>
+        <w:rPr>
+          <w:rFonts w:eastAsiaTheme="minorEastAsia" w:cstheme="minorHAnsi"/>
+          <w:highlight w:val="yellow"/>
+        </w:rPr>
+        <w:t>9</w:t>
+      </w:r>
+      <w:r>
+        <w:rPr>
+          <w:rFonts w:eastAsiaTheme="minorEastAsia" w:cstheme="minorHAnsi"/>
+          <w:highlight w:val="yellow"/>
+        </w:rPr>
         <w:t>0</w:t>
       </w:r>
     </w:p>
@@ -2237,31 +1965,8 @@
           <w:rFonts w:cstheme="minorHAnsi"/>
           <w:highlight w:val="yellow"/>
         </w:rPr>
-        <w:t>β</w:t>
-      </w:r>
-      <w:r>
-        <w:rPr>
-          <w:rFonts w:cstheme="minorHAnsi"/>
-          <w:highlight w:val="yellow"/>
-        </w:rPr>
-        <w:t xml:space="preserve"> is expected # of patients per year; </w:t>
-      </w:r>
-      <w:r>
-        <w:rPr>
-          <w:rFonts w:cstheme="minorHAnsi"/>
-          <w:highlight w:val="yellow"/>
-        </w:rPr>
-        <w:t>σ</w:t>
-      </w:r>
-      <w:r>
-        <w:rPr>
-          <w:rFonts w:cstheme="minorHAnsi"/>
-          <w:highlight w:val="yellow"/>
-        </w:rPr>
-        <w:t xml:space="preserve"> is total budget</w:t>
-      </w:r>
-      <w:bookmarkStart w:id="0" w:name="_GoBack"/>
-      <w:bookmarkEnd w:id="0"/>
+        <w:t>β is expected # of patients per year; σ is total budget</w:t>
+      </w:r>
     </w:p>
     <w:sectPr>
       <w:headerReference w:type="default" r:id="rId23"/>
@@ -2351,6 +2056,9 @@
     </w:pPr>
     <w:r>
       <w:t>Lab 3</w:t>
+    </w:r>
+    <w:r>
+      <w:t xml:space="preserve"> (Revised)</w:t>
     </w:r>
   </w:p>
   <w:p>

</xml_diff>